<commit_message>
Prise en compte de remarques du mentor
</commit_message>
<xml_diff>
--- a/Projet_6/p6_rapport_v0.docx
+++ b/Projet_6/p6_rapport_v0.docx
@@ -541,21 +541,21 @@
     <w:bookmarkStart w:id="0" w:name="_Toc518518912" w:displacedByCustomXml="next"/>
     <w:sdt>
       <w:sdtPr>
+        <w:rPr>
+          <w:rFonts w:asciiTheme="minorHAnsi" w:eastAsiaTheme="minorEastAsia" w:hAnsiTheme="minorHAnsi" w:cstheme="minorBidi"/>
+          <w:b w:val="0"/>
+          <w:bCs w:val="0"/>
+          <w:smallCaps w:val="0"/>
+          <w:color w:val="auto"/>
+          <w:sz w:val="22"/>
+          <w:szCs w:val="22"/>
+        </w:rPr>
         <w:id w:val="1114559622"/>
         <w:docPartObj>
           <w:docPartGallery w:val="Table of Contents"/>
           <w:docPartUnique/>
         </w:docPartObj>
       </w:sdtPr>
-      <w:sdtEndPr>
-        <w:rPr>
-          <w:rFonts w:asciiTheme="minorHAnsi" w:eastAsiaTheme="minorEastAsia" w:hAnsiTheme="minorHAnsi" w:cstheme="minorBidi"/>
-          <w:smallCaps w:val="0"/>
-          <w:color w:val="auto"/>
-          <w:sz w:val="22"/>
-          <w:szCs w:val="22"/>
-        </w:rPr>
-      </w:sdtEndPr>
       <w:sdtContent>
         <w:p>
           <w:pPr>
@@ -5344,7 +5344,10 @@
         </w:numPr>
       </w:pPr>
       <w:r>
-        <w:t>Non-supervisé, mais un peu aidé</w:t>
+        <w:t xml:space="preserve">Non-supervisé, </w:t>
+      </w:r>
+      <w:r>
+        <w:t>avec une logique différente</w:t>
       </w:r>
     </w:p>
     <w:p>
@@ -5388,6 +5391,18 @@
       </w:pPr>
       <w:bookmarkStart w:id="7" w:name="_Toc518518919"/>
       <w:r>
+        <w:t>Récupération</w:t>
+      </w:r>
+      <w:r>
+        <w:t xml:space="preserve"> des données</w:t>
+      </w:r>
+    </w:p>
+    <w:p/>
+    <w:p>
+      <w:pPr>
+        <w:pStyle w:val="Titre2"/>
+      </w:pPr>
+      <w:r>
         <w:t>Nettoyage des données</w:t>
       </w:r>
       <w:bookmarkEnd w:id="7"/>
@@ -5425,7 +5440,13 @@
         <w:t>s (de manière aléatoire)</w:t>
       </w:r>
       <w:r>
-        <w:t xml:space="preserve"> afin de pouvoir travailler dessus. Le nombre retenu en premier lieu a été de 50000, mais ce nombre a ensuite été réduit à 20000 pour des problèmes d’efficacité de machine.</w:t>
+        <w:t xml:space="preserve"> afin de pouvoir travailler dessus. Le nombre retenu en premier lieu a été de 50000, mais ce nombre a ensuite été réduit à 20000 pour des problèmes </w:t>
+      </w:r>
+      <w:r>
+        <w:t>de capacité de traitement</w:t>
+      </w:r>
+      <w:r>
+        <w:t xml:space="preserve"> de machine.</w:t>
       </w:r>
     </w:p>
     <w:p>
@@ -5606,8 +5627,8 @@
         <w:jc w:val="center"/>
       </w:pPr>
       <w:bookmarkStart w:id="8" w:name="_Toc503379734"/>
-      <w:bookmarkStart w:id="9" w:name="_Hlk518509428"/>
-      <w:bookmarkStart w:id="10" w:name="_Toc518518949"/>
+      <w:bookmarkStart w:id="9" w:name="_Toc518518949"/>
+      <w:bookmarkStart w:id="10" w:name="_Hlk518509428"/>
       <w:r>
         <w:t xml:space="preserve">Figure </w:t>
       </w:r>
@@ -5656,14 +5677,14 @@
       <w:r>
         <w:t xml:space="preserve"> qui servira dans ce projet</w:t>
       </w:r>
+      <w:bookmarkEnd w:id="9"/>
+    </w:p>
+    <w:p>
+      <w:pPr>
+        <w:pStyle w:val="Titre2"/>
+      </w:pPr>
+      <w:bookmarkStart w:id="11" w:name="_Toc518518920"/>
       <w:bookmarkEnd w:id="10"/>
-    </w:p>
-    <w:p>
-      <w:pPr>
-        <w:pStyle w:val="Titre2"/>
-      </w:pPr>
-      <w:bookmarkStart w:id="11" w:name="_Toc518518920"/>
-      <w:bookmarkEnd w:id="9"/>
       <w:proofErr w:type="spellStart"/>
       <w:r>
         <w:t>Feature</w:t>
@@ -6024,6 +6045,9 @@
         <w:jc w:val="center"/>
       </w:pPr>
       <w:r>
+        <w:rPr>
+          <w:noProof/>
+        </w:rPr>
         <w:drawing>
           <wp:inline distT="0" distB="0" distL="0" distR="0" wp14:anchorId="24A5FDEC" wp14:editId="6FCD0A21">
             <wp:extent cx="4031036" cy="2860649"/>
@@ -6118,6 +6142,9 @@
         <w:jc w:val="center"/>
       </w:pPr>
       <w:r>
+        <w:rPr>
+          <w:noProof/>
+        </w:rPr>
         <w:lastRenderedPageBreak/>
         <w:drawing>
           <wp:inline distT="0" distB="0" distL="0" distR="0" wp14:anchorId="3217E20E" wp14:editId="50EF0D02">
@@ -6352,15 +6379,10 @@
         <w:jc w:val="both"/>
       </w:pPr>
       <w:r>
-        <w:t xml:space="preserve">Pour nous aider dans cette étape, la bibliothèque de </w:t>
-      </w:r>
-      <w:proofErr w:type="spellStart"/>
-      <w:r>
-        <w:t>parsage</w:t>
-      </w:r>
-      <w:proofErr w:type="spellEnd"/>
-      <w:r>
-        <w:t xml:space="preserve"> </w:t>
+        <w:t>Pour nous aider dans cette étape, la bibliothèque d</w:t>
+      </w:r>
+      <w:r>
+        <w:t xml:space="preserve">’analyse de contenu HTML </w:t>
       </w:r>
       <w:proofErr w:type="spellStart"/>
       <w:r>
@@ -7533,15 +7555,7 @@
         </w:numPr>
       </w:pPr>
       <w:r>
-        <w:t>Suppression des stop-</w:t>
-      </w:r>
-      <w:proofErr w:type="spellStart"/>
-      <w:r>
-        <w:t>words</w:t>
-      </w:r>
-      <w:proofErr w:type="spellEnd"/>
-      <w:r>
-        <w:t>,</w:t>
+        <w:t>Mise en minuscule</w:t>
       </w:r>
     </w:p>
     <w:p>
@@ -7553,6 +7567,26 @@
         </w:numPr>
       </w:pPr>
       <w:r>
+        <w:t>Suppression des stop-</w:t>
+      </w:r>
+      <w:proofErr w:type="spellStart"/>
+      <w:r>
+        <w:t>words</w:t>
+      </w:r>
+      <w:proofErr w:type="spellEnd"/>
+      <w:r>
+        <w:t>,</w:t>
+      </w:r>
+    </w:p>
+    <w:p>
+      <w:pPr>
+        <w:pStyle w:val="Paragraphedeliste"/>
+        <w:numPr>
+          <w:ilvl w:val="0"/>
+          <w:numId w:val="16"/>
+        </w:numPr>
+      </w:pPr>
+      <w:r>
         <w:t>Lemmatisation.</w:t>
       </w:r>
     </w:p>
@@ -7706,6 +7740,7 @@
         </w:numPr>
       </w:pPr>
       <w:r>
+        <w:lastRenderedPageBreak/>
         <w:t>On peut ainsi représenter chaque thème par une probabilité sur chaque mot.</w:t>
       </w:r>
     </w:p>
@@ -7721,7 +7756,6 @@
         <w:rPr>
           <w:b/>
         </w:rPr>
-        <w:lastRenderedPageBreak/>
         <w:t xml:space="preserve">Zn </w:t>
       </w:r>
       <w:r>
@@ -8168,8 +8202,53 @@
         <w:t>est un générateur de nuage de mots clés et de nuage de tags</w:t>
       </w:r>
       <w:r>
-        <w:t>. Il permet d’avoir une vue « artistique » des topics que LDA a créé. Voici un exemple :</w:t>
-      </w:r>
+        <w:t xml:space="preserve">. Il permet d’avoir une vue « artistique » des topics que LDA a créé. </w:t>
+      </w:r>
+      <w:r>
+        <w:t xml:space="preserve">Une vingtaine de topics ont été créés avec le paramètre idoine </w:t>
+      </w:r>
+      <w:r>
+        <w:lastRenderedPageBreak/>
+        <w:t>configuré pour cela (</w:t>
+      </w:r>
+      <w:proofErr w:type="spellStart"/>
+      <w:r>
+        <w:t>n_components</w:t>
+      </w:r>
+      <w:proofErr w:type="spellEnd"/>
+      <w:r>
+        <w:t>=20</w:t>
+      </w:r>
+      <w:r>
+        <w:t>). A noter que ce paramètre peut et va être modifié pour les tests finaux.</w:t>
+      </w:r>
+    </w:p>
+    <w:p>
+      <w:pPr>
+        <w:jc w:val="both"/>
+      </w:pPr>
+      <w:r>
+        <w:t>Voici un exemple </w:t>
+      </w:r>
+      <w:r>
+        <w:t xml:space="preserve">d’un topic avec son </w:t>
+      </w:r>
+      <w:proofErr w:type="spellStart"/>
+      <w:r>
+        <w:t>wordcloud</w:t>
+      </w:r>
+      <w:proofErr w:type="spellEnd"/>
+      <w:r>
+        <w:t xml:space="preserve"> </w:t>
+      </w:r>
+      <w:proofErr w:type="gramStart"/>
+      <w:r>
+        <w:t>associé</w:t>
+      </w:r>
+      <w:r>
+        <w:t>:</w:t>
+      </w:r>
+      <w:proofErr w:type="gramEnd"/>
     </w:p>
     <w:p>
       <w:pPr>
@@ -8181,7 +8260,6 @@
         <w:rPr>
           <w:b/>
         </w:rPr>
-        <w:lastRenderedPageBreak/>
         <w:t>Topic 9</w:t>
       </w:r>
     </w:p>
@@ -8667,6 +8745,7 @@
         <w:jc w:val="left"/>
       </w:pPr>
       <w:r>
+        <w:lastRenderedPageBreak/>
         <w:t xml:space="preserve">    </w:t>
       </w:r>
       <w:proofErr w:type="spellStart"/>
@@ -8759,7 +8838,6 @@
       </w:pPr>
       <w:bookmarkStart w:id="35" w:name="_Toc518518932"/>
       <w:r>
-        <w:lastRenderedPageBreak/>
         <w:t xml:space="preserve">Bag of </w:t>
       </w:r>
       <w:proofErr w:type="spellStart"/>
@@ -9341,8 +9419,8 @@
         <w:pStyle w:val="Lgende"/>
         <w:jc w:val="center"/>
       </w:pPr>
-      <w:bookmarkStart w:id="36" w:name="_Hlk518514392"/>
-      <w:bookmarkStart w:id="37" w:name="_Toc518518962"/>
+      <w:bookmarkStart w:id="36" w:name="_Toc518518962"/>
+      <w:bookmarkStart w:id="37" w:name="_Hlk518514392"/>
       <w:r>
         <w:t xml:space="preserve">Figure </w:t>
       </w:r>
@@ -9383,10 +9461,10 @@
       <w:r>
         <w:t>countV</w:t>
       </w:r>
-      <w:bookmarkEnd w:id="37"/>
-      <w:proofErr w:type="spellEnd"/>
-    </w:p>
-    <w:bookmarkEnd w:id="36"/>
+      <w:bookmarkEnd w:id="36"/>
+      <w:proofErr w:type="spellEnd"/>
+    </w:p>
+    <w:bookmarkEnd w:id="37"/>
     <w:p>
       <w:pPr>
         <w:pStyle w:val="Citationintense"/>
@@ -9401,6 +9479,7 @@
         <w:rPr>
           <w:color w:val="0070C0"/>
         </w:rPr>
+        <w:lastRenderedPageBreak/>
         <w:t>def</w:t>
       </w:r>
       <w:proofErr w:type="spellEnd"/>
@@ -9452,7 +9531,6 @@
         <w:rPr>
           <w:color w:val="00B050"/>
         </w:rPr>
-        <w:lastRenderedPageBreak/>
         <w:t xml:space="preserve">    # Création de l'objet</w:t>
       </w:r>
     </w:p>
@@ -9690,11 +9768,9 @@
       <w:r>
         <w:t>En l’</w:t>
       </w:r>
-      <w:proofErr w:type="spellStart"/>
-      <w:r>
-        <w:t>occurence</w:t>
-      </w:r>
-      <w:proofErr w:type="spellEnd"/>
+      <w:r>
+        <w:t>occurrence</w:t>
+      </w:r>
       <w:r>
         <w:t xml:space="preserve">, la métrique </w:t>
       </w:r>
@@ -10125,6 +10201,7 @@
         <w:rPr>
           <w:color w:val="00B050"/>
         </w:rPr>
+        <w:lastRenderedPageBreak/>
         <w:t xml:space="preserve">    # Run LDA</w:t>
       </w:r>
     </w:p>
@@ -10134,7 +10211,6 @@
         <w:jc w:val="left"/>
       </w:pPr>
       <w:r>
-        <w:lastRenderedPageBreak/>
         <w:t xml:space="preserve">    </w:t>
       </w:r>
       <w:proofErr w:type="spellStart"/>
@@ -10725,7 +10801,29 @@
     </w:p>
     <w:p>
       <w:r>
-        <w:t>Plus efficace et bien que les deux furent testées, seule la matrice TF-IDF a été gardée dans ce projet</w:t>
+        <w:t xml:space="preserve">Plus </w:t>
+      </w:r>
+      <w:r>
+        <w:t xml:space="preserve">pertinente pour notre projet ainsi que plus </w:t>
+      </w:r>
+      <w:r>
+        <w:t>efficace et bien que les deux furent testées, seule la matrice TF-IDF a été gardée dans ce projet</w:t>
+      </w:r>
+      <w:r>
+        <w:t>.</w:t>
+      </w:r>
+    </w:p>
+    <w:p>
+      <w:r>
+        <w:t xml:space="preserve">En effet, la matrice TF-IDF n’a pas besoin d’être réduite et ne perds donc pas de données. La matrice « bag of </w:t>
+      </w:r>
+      <w:proofErr w:type="spellStart"/>
+      <w:r>
+        <w:t>words</w:t>
+      </w:r>
+      <w:proofErr w:type="spellEnd"/>
+      <w:r>
+        <w:t> » quant à elle est plus imposante, et aurait dû être réduite pour être exploitée.</w:t>
       </w:r>
     </w:p>
     <w:p>
@@ -10764,7 +10862,10 @@
         </w:numPr>
       </w:pPr>
       <w:r>
-        <w:t>Non-supervisé, mais un peu aidé</w:t>
+        <w:t xml:space="preserve">Non-supervisé, </w:t>
+      </w:r>
+      <w:r>
+        <w:t>avec une logique différente</w:t>
       </w:r>
     </w:p>
     <w:p>
@@ -11449,7 +11550,10 @@
       </w:pPr>
       <w:bookmarkStart w:id="49" w:name="_Toc518518940"/>
       <w:r>
-        <w:t>Non-supervisé, mais un peu aidé</w:t>
+        <w:t xml:space="preserve">Non-supervisé, </w:t>
+      </w:r>
+      <w:r>
+        <w:t>avec une logique différente</w:t>
       </w:r>
       <w:bookmarkEnd w:id="49"/>
     </w:p>
@@ -14251,11 +14355,17 @@
       <w:r>
         <w:t>là</w:t>
       </w:r>
+      <w:r>
+        <w:t xml:space="preserve"> à l’origine).</w:t>
+      </w:r>
+      <w:r>
+        <w:t xml:space="preserve"> On peut cependant penser que</w:t>
+      </w:r>
+      <w:r>
+        <w:t xml:space="preserve"> ce dernier avantage n’est pas forcément très important sur Stack Overflow.</w:t>
+      </w:r>
       <w:bookmarkStart w:id="60" w:name="_GoBack"/>
       <w:bookmarkEnd w:id="60"/>
-      <w:r>
-        <w:t xml:space="preserve"> à l’origine).</w:t>
-      </w:r>
     </w:p>
     <w:sectPr>
       <w:footerReference w:type="default" r:id="rId15"/>
@@ -16052,6 +16162,7 @@
   <w:style w:type="character" w:default="1" w:styleId="Policepardfaut">
     <w:name w:val="Default Paragraph Font"/>
     <w:uiPriority w:val="1"/>
+    <w:semiHidden/>
     <w:unhideWhenUsed/>
   </w:style>
   <w:style w:type="table" w:default="1" w:styleId="TableauNormal">
@@ -16894,7 +17005,7 @@
 </file>
 
 <file path=customXml/itemProps2.xml><?xml version="1.0" encoding="utf-8"?>
-<ds:datastoreItem xmlns:ds="http://schemas.openxmlformats.org/officeDocument/2006/customXml" ds:itemID="{A9542F56-1413-4610-962F-B0904B31BA60}">
+<ds:datastoreItem xmlns:ds="http://schemas.openxmlformats.org/officeDocument/2006/customXml" ds:itemID="{A9EC9AA4-74D6-4963-AEE7-A6C397CE872E}">
   <ds:schemaRefs>
     <ds:schemaRef ds:uri="http://schemas.openxmlformats.org/officeDocument/2006/bibliography"/>
   </ds:schemaRefs>

</xml_diff>